<commit_message>
aggiunta captcha, documentazione, diario, inserimento commenti nei vari file
</commit_message>
<xml_diff>
--- a/Progettazione/Diari/01_lupica_andrea_diario_2016-10-27.docx
+++ b/Progettazione/Diari/01_lupica_andrea_diario_2016-10-27.docx
@@ -97,8 +97,10 @@
               <w:t>2</w:t>
             </w:r>
             <w:r>
-              <w:t>6</w:t>
+              <w:t>7</w:t>
             </w:r>
+            <w:bookmarkStart w:id="0" w:name="_GoBack"/>
+            <w:bookmarkEnd w:id="0"/>
             <w:r>
               <w:t>.10</w:t>
             </w:r>
@@ -624,8 +626,6 @@
               </w:rPr>
               <w:t>Iniziare la prossima pagina e cercare di risolvere la barra di ricerca</w:t>
             </w:r>
-            <w:bookmarkStart w:id="0" w:name="_GoBack"/>
-            <w:bookmarkEnd w:id="0"/>
           </w:p>
         </w:tc>
       </w:tr>
@@ -707,19 +707,12 @@
       <w:sdtEndPr/>
       <w:sdtContent>
         <w:r>
-          <w:t xml:space="preserve">Nome </w:t>
-        </w:r>
-        <w:proofErr w:type="gramStart"/>
-        <w:r>
-          <w:t>Progetto:</w:t>
+          <w:t>Nome Progetto:</w:t>
         </w:r>
       </w:sdtContent>
     </w:sdt>
     <w:r>
       <w:tab/>
-    </w:r>
-    <w:proofErr w:type="gramEnd"/>
-    <w:r>
       <w:t>MPT</w:t>
     </w:r>
     <w:r>
@@ -4134,6 +4127,7 @@
     <w:rsid w:val="00923218"/>
     <w:rsid w:val="00925A3A"/>
     <w:rsid w:val="00997E7D"/>
+    <w:rsid w:val="009D1FE9"/>
     <w:rsid w:val="00A1514F"/>
     <w:rsid w:val="00A352DF"/>
     <w:rsid w:val="00A672EE"/>
@@ -4956,7 +4950,7 @@
 </file>
 
 <file path=customXml/itemProps1.xml><?xml version="1.0" encoding="utf-8"?>
-<ds:datastoreItem xmlns:ds="http://schemas.openxmlformats.org/officeDocument/2006/customXml" ds:itemID="{F0826D0D-A24F-4641-9E89-8341DE9F7AE4}">
+<ds:datastoreItem xmlns:ds="http://schemas.openxmlformats.org/officeDocument/2006/customXml" ds:itemID="{83026F93-3845-4D55-BAEE-FB206D3AF130}">
   <ds:schemaRefs>
     <ds:schemaRef ds:uri="http://schemas.openxmlformats.org/officeDocument/2006/bibliography"/>
   </ds:schemaRefs>

</xml_diff>